<commit_message>
Consecutive days not dry
</commit_message>
<xml_diff>
--- a/Tables/Mod_pred_brstage.docx
+++ b/Tables/Mod_pred_brstage.docx
@@ -514,7 +514,7 @@
                 <w:szCs w:val="22"/>
                 <w:color w:val="000000"/>
               </w:rPr>
-              <w:t xml:space="preserve">0.40</w:t>
+              <w:t xml:space="preserve">0.39</w:t>
             </w:r>
           </w:p>
         </w:tc>
@@ -602,7 +602,7 @@
                 <w:szCs w:val="22"/>
                 <w:color w:val="000000"/>
               </w:rPr>
-              <w:t xml:space="preserve">0.37</w:t>
+              <w:t xml:space="preserve">0.38</w:t>
             </w:r>
           </w:p>
         </w:tc>

</xml_diff>